<commit_message>
Adding the remaining meeting notes
</commit_message>
<xml_diff>
--- a/Daily meetings/Meeting 01-04-25.docx
+++ b/Daily meetings/Meeting 01-04-25.docx
@@ -80,7 +80,7 @@
               <w:t xml:space="preserve"> </w:t>
             </w:r>
             <w:r>
-              <w:t>3</w:t>
+              <w:t>2</w:t>
             </w:r>
           </w:p>
           <w:p/>
@@ -662,7 +662,7 @@
         <w:t xml:space="preserve"> </w:t>
       </w:r>
       <w:r>
-        <w:t>Writing unit tests</w:t>
+        <w:t>Analyze the functions to write unit tests</w:t>
       </w:r>
     </w:p>
     <w:p>
@@ -698,10 +698,7 @@
         <w:t xml:space="preserve"> </w:t>
       </w:r>
       <w:r>
-        <w:t>Continue</w:t>
-      </w:r>
-      <w:r>
-        <w:t xml:space="preserve"> writing unit tests</w:t>
+        <w:t>Analyze the functions to write unit tests</w:t>
       </w:r>
     </w:p>
     <w:p>
@@ -2104,7 +2101,6 @@
   <w:style w:type="character" w:default="1" w:styleId="DefaultParagraphFont">
     <w:name w:val="Default Paragraph Font"/>
     <w:uiPriority w:val="1"/>
-    <w:semiHidden/>
     <w:unhideWhenUsed/>
   </w:style>
   <w:style w:type="table" w:default="1" w:styleId="TableNormal">

</xml_diff>